<commit_message>
Updated change to Country_1.doc
</commit_message>
<xml_diff>
--- a/Country_1.doc.docx
+++ b/Country_1.doc.docx
@@ -18,6 +18,24 @@
           <w:szCs w:val="21"/>
         </w:rPr>
         <w:t>Nigeria is a West African country with a diverse population of around 206 million people. It has a rich culture, is known for its oil production, and boasts a variety of landscapes. English is the official language.</w:t>
+      </w:r>
+    </w:p>
+    <w:p>
+      <w:pPr>
+        <w:pStyle w:val="NormalWeb"/>
+        <w:rPr>
+          <w:rFonts w:ascii="Segoe UI" w:hAnsi="Segoe UI" w:cs="Segoe UI"/>
+          <w:sz w:val="21"/>
+          <w:szCs w:val="21"/>
+        </w:rPr>
+      </w:pPr>
+      <w:r>
+        <w:rPr>
+          <w:rFonts w:ascii="Segoe UI" w:hAnsi="Segoe UI" w:cs="Segoe UI"/>
+          <w:sz w:val="21"/>
+          <w:szCs w:val="21"/>
+        </w:rPr>
+        <w:t>Change 02</w:t>
       </w:r>
     </w:p>
     <w:p>

</xml_diff>